<commit_message>
parrafo 2 y 3, dragones y gatos, shara actualizado
</commit_message>
<xml_diff>
--- a/documento principal.docx
+++ b/documento principal.docx
@@ -1,25 +1,33 @@
 
 <file path=word/document.xml><?xml version="1.0" encoding="utf-8"?>
-<w:document xmlns:wpc="http://schemas.microsoft.com/office/word/2010/wordprocessingCanvas" xmlns:cx="http://schemas.microsoft.com/office/drawing/2014/chartex" xmlns:cx1="http://schemas.microsoft.com/office/drawing/2015/9/8/chartex" xmlns:cx2="http://schemas.microsoft.com/office/drawing/2015/10/21/chartex" xmlns:cx3="http://schemas.microsoft.com/office/drawing/2016/5/9/chartex" xmlns:cx4="http://schemas.microsoft.com/office/drawing/2016/5/10/chartex" xmlns:cx5="http://schemas.microsoft.com/office/drawing/2016/5/11/chartex" xmlns:cx6="http://schemas.microsoft.com/office/drawing/2016/5/12/chartex" xmlns:cx7="http://schemas.microsoft.com/office/drawing/2016/5/13/chartex" xmlns:cx8="http://schemas.microsoft.com/office/drawing/2016/5/14/chartex" xmlns:mc="http://schemas.openxmlformats.org/markup-compatibility/2006" xmlns:aink="http://schemas.microsoft.com/office/drawing/2016/ink" xmlns:am3d="http://schemas.microsoft.com/office/drawing/2017/model3d" xmlns:o="urn:schemas-microsoft-com:office:office" xmlns:oel="http://schemas.microsoft.com/office/2019/extlst" xmlns:r="http://schemas.openxmlformats.org/officeDocument/2006/relationships" xmlns:m="http://schemas.openxmlformats.org/officeDocument/2006/math" xmlns:v="urn:schemas-microsoft-com:vml" xmlns:wp14="http://schemas.microsoft.com/office/word/2010/wordprocessingDrawing" xmlns:wp="http://schemas.openxmlformats.org/drawingml/2006/wordprocessingDrawing" xmlns:w10="urn:schemas-microsoft-com:office:word" xmlns:w="http://schemas.openxmlformats.org/wordprocessingml/2006/main" xmlns:w14="http://schemas.microsoft.com/office/word/2010/wordml" xmlns:w15="http://schemas.microsoft.com/office/word/2012/wordml" xmlns:w16cex="http://schemas.microsoft.com/office/word/2018/wordml/cex" xmlns:w16cid="http://schemas.microsoft.com/office/word/2016/wordml/cid" xmlns:w16="http://schemas.microsoft.com/office/word/2018/wordml" xmlns:w16du="http://schemas.microsoft.com/office/word/2023/wordml/word16du" xmlns:w16sdtdh="http://schemas.microsoft.com/office/word/2020/wordml/sdtdatahash" xmlns:w16se="http://schemas.microsoft.com/office/word/2015/wordml/symex" xmlns:wpg="http://schemas.microsoft.com/office/word/2010/wordprocessingGroup" xmlns:wpi="http://schemas.microsoft.com/office/word/2010/wordprocessingInk" xmlns:wne="http://schemas.microsoft.com/office/word/2006/wordml" xmlns:wps="http://schemas.microsoft.com/office/word/2010/wordprocessingShape" mc:Ignorable="w14 w15 w16se w16cid w16 w16cex w16sdtdh w16du wp14">
+<w:document xmlns:wpc="http://schemas.microsoft.com/office/word/2010/wordprocessingCanvas" xmlns:cx="http://schemas.microsoft.com/office/drawing/2014/chartex" xmlns:cx1="http://schemas.microsoft.com/office/drawing/2015/9/8/chartex" xmlns:cx2="http://schemas.microsoft.com/office/drawing/2015/10/21/chartex" xmlns:cx3="http://schemas.microsoft.com/office/drawing/2016/5/9/chartex" xmlns:cx4="http://schemas.microsoft.com/office/drawing/2016/5/10/chartex" xmlns:cx5="http://schemas.microsoft.com/office/drawing/2016/5/11/chartex" xmlns:cx6="http://schemas.microsoft.com/office/drawing/2016/5/12/chartex" xmlns:cx7="http://schemas.microsoft.com/office/drawing/2016/5/13/chartex" xmlns:cx8="http://schemas.microsoft.com/office/drawing/2016/5/14/chartex" xmlns:mc="http://schemas.openxmlformats.org/markup-compatibility/2006" xmlns:aink="http://schemas.microsoft.com/office/drawing/2016/ink" xmlns:am3d="http://schemas.microsoft.com/office/drawing/2017/model3d" xmlns:o="urn:schemas-microsoft-com:office:office" xmlns:r="http://schemas.openxmlformats.org/officeDocument/2006/relationships" xmlns:m="http://schemas.openxmlformats.org/officeDocument/2006/math" xmlns:v="urn:schemas-microsoft-com:vml" xmlns:wp14="http://schemas.microsoft.com/office/word/2010/wordprocessingDrawing" xmlns:wp="http://schemas.openxmlformats.org/drawingml/2006/wordprocessingDrawing" xmlns:w10="urn:schemas-microsoft-com:office:word" xmlns:w="http://schemas.openxmlformats.org/wordprocessingml/2006/main" xmlns:w14="http://schemas.microsoft.com/office/word/2010/wordml" xmlns:w15="http://schemas.microsoft.com/office/word/2012/wordml" xmlns:w16cex="http://schemas.microsoft.com/office/word/2018/wordml/cex" xmlns:w16cid="http://schemas.microsoft.com/office/word/2016/wordml/cid" xmlns:w16="http://schemas.microsoft.com/office/word/2018/wordml" xmlns:w16sdtdh="http://schemas.microsoft.com/office/word/2020/wordml/sdtdatahash" xmlns:w16se="http://schemas.microsoft.com/office/word/2015/wordml/symex" xmlns:wpg="http://schemas.microsoft.com/office/word/2010/wordprocessingGroup" xmlns:wpi="http://schemas.microsoft.com/office/word/2010/wordprocessingInk" xmlns:wne="http://schemas.microsoft.com/office/word/2006/wordml" xmlns:wps="http://schemas.microsoft.com/office/word/2010/wordprocessingShape" mc:Ignorable="w14 w15 w16se w16cid w16 w16cex w16sdtdh wp14">
   <w:body>
     <w:p>
       <w:r>
         <w:t>La tecnología ha transformado profundamente nuestra vida cotidiana, desde la manera en que trabajamos hasta cómo interactuamos con los demás. Con el acceso a dispositivos inteligentes y redes sociales, las barreras geográficas y temporales se han reducido, permitiendo que las personas se conecten instantáneamente desde cualquier lugar del mundo. Esta conectividad global ha facilitado la colaboración en múltiples áreas, como la ciencia, el arte y la educación, impulsando el intercambio de ideas y conocimientos.</w:t>
       </w:r>
     </w:p>
-    <w:p/>
     <w:p>
       <w:r>
-        <w:t>Sin embargo, la tecnología también trae desafíos importantes. El uso excesivo de dispositivos puede afectar las relaciones personales y la salud mental, generando dependencia o aislamiento social. Además, el acceso a tanta información y la facilidad para compartirla han planteado preocupaciones sobre la privacidad y la seguridad de los datos personales. Muchas personas hoy en día se preguntan cómo mantener un equilibrio saludable entre el mundo digital y el real.</w:t>
+        <w:t>La creencia en dragones se sustenta en las diversas tradiciones sobre ellos. Estos aparecen en muchas culturas. Se ha planteado, para darle explicación a este fenómeno, el descubrimiento de fósiles de dinosaurios o de pterosaurios que llevaron a esas culturas a imaginar seres parecidos. A menudo, se ha creído que estos seres seguían vivos, generalmente en lugares lejanos. Durante la época de Las Cruzadas, era posible encontrar en los mercados y otros lugares de exposición de Europa «restos de dragón», que en realidad eran restos de cocodrilos procedentes de Egipto, Arabia y de países de Asia.</w:t>
       </w:r>
     </w:p>
-    <w:p/>
     <w:p>
+      <w:pPr>
+        <w:rPr>
+          <w:lang w:val="es-CO"/>
+        </w:rPr>
+      </w:pPr>
       <w:r>
-        <w:t>A medida que la tecnología avanza, es crucial que la sociedad promueva una ética en su uso y fomente la educación digital desde temprana edad. Las generaciones futuras deberán ser conscientes de los beneficios y riesgos que el mundo digital implica, y aprender a utilizar las herramientas tecnológicas de manera responsable y segura. Solo de este modo podremos aprovechar el verdadero potencial de la tecnología para el bienestar de todos, sin perder de vista los valores humanos.</w:t>
+        <w:t>Los gatos han tenido un papel significativo en diversas mitologías alrededor del mundo, a menudo asociados con deidades, la magia, y el misterio.</w:t>
+      </w:r>
+      <w:r>
+        <w:t xml:space="preserve"> </w:t>
+      </w:r>
+      <w:r>
+        <w:t>A lo largo de la historia, los gatos han simbolizado tanto buena suerte como presagios de advertencia, dependiendo de la cultura y del tiempo. Su independencia, mirada penetrante y naturaleza nocturna los convirtieron en criaturas que inspiraban tanto respeto como temor.</w:t>
       </w:r>
     </w:p>
-    <w:p/>
     <w:sectPr>
       <w:pgSz w:w="12240" w:h="15840"/>
       <w:pgMar w:top="1417" w:right="1701" w:bottom="1417" w:left="1701" w:header="708" w:footer="708" w:gutter="0"/>
@@ -31,7 +39,7 @@
 </file>
 
 <file path=word/styles.xml><?xml version="1.0" encoding="utf-8"?>
-<w:styles xmlns:mc="http://schemas.openxmlformats.org/markup-compatibility/2006" xmlns:r="http://schemas.openxmlformats.org/officeDocument/2006/relationships" xmlns:w="http://schemas.openxmlformats.org/wordprocessingml/2006/main" xmlns:w14="http://schemas.microsoft.com/office/word/2010/wordml" xmlns:w15="http://schemas.microsoft.com/office/word/2012/wordml" xmlns:w16cex="http://schemas.microsoft.com/office/word/2018/wordml/cex" xmlns:w16cid="http://schemas.microsoft.com/office/word/2016/wordml/cid" xmlns:w16="http://schemas.microsoft.com/office/word/2018/wordml" xmlns:w16du="http://schemas.microsoft.com/office/word/2023/wordml/word16du" xmlns:w16sdtdh="http://schemas.microsoft.com/office/word/2020/wordml/sdtdatahash" xmlns:w16se="http://schemas.microsoft.com/office/word/2015/wordml/symex" mc:Ignorable="w14 w15 w16se w16cid w16 w16cex w16sdtdh w16du">
+<w:styles xmlns:mc="http://schemas.openxmlformats.org/markup-compatibility/2006" xmlns:r="http://schemas.openxmlformats.org/officeDocument/2006/relationships" xmlns:w="http://schemas.openxmlformats.org/wordprocessingml/2006/main" xmlns:w14="http://schemas.microsoft.com/office/word/2010/wordml" xmlns:w15="http://schemas.microsoft.com/office/word/2012/wordml" xmlns:w16cex="http://schemas.microsoft.com/office/word/2018/wordml/cex" xmlns:w16cid="http://schemas.microsoft.com/office/word/2016/wordml/cid" xmlns:w16="http://schemas.microsoft.com/office/word/2018/wordml" xmlns:w16sdtdh="http://schemas.microsoft.com/office/word/2020/wordml/sdtdatahash" xmlns:w16se="http://schemas.microsoft.com/office/word/2015/wordml/symex" mc:Ignorable="w14 w15 w16se w16cid w16 w16cex w16sdtdh">
   <w:docDefaults>
     <w:rPrDefault>
       <w:rPr>

</xml_diff>